<commit_message>
presque finit le 1
</commit_message>
<xml_diff>
--- a/ReponseAucQuestions.docx
+++ b/ReponseAucQuestions.docx
@@ -107,7 +107,19 @@
         <w:rPr>
           <w:lang w:val="fr-CA"/>
         </w:rPr>
-        <w:t xml:space="preserve">Dans PolyIcone3D, les classes Objet3Dabs, Objet3DComposite </w:t>
+        <w:t>Dans Pol</w:t>
+      </w:r>
+      <w:r>
+        <w:rPr>
+          <w:lang w:val="fr-CA"/>
+        </w:rPr>
+        <w:t>yIcone3D, les classes Objet3DA</w:t>
+      </w:r>
+      <w:r>
+        <w:rPr>
+          <w:lang w:val="fr-CA"/>
+        </w:rPr>
+        <w:t xml:space="preserve">bs, Objet3DComposite </w:t>
       </w:r>
       <w:r>
         <w:rPr>
@@ -119,41 +131,13 @@
         <w:rPr>
           <w:lang w:val="fr-CA"/>
         </w:rPr>
-        <w:t xml:space="preserve"> </w:t>
-      </w:r>
-      <w:proofErr w:type="spellStart"/>
-      <w:r>
-        <w:rPr>
-          <w:lang w:val="fr-CA"/>
-        </w:rPr>
-        <w:t>PrimitiveAbs</w:t>
-      </w:r>
-      <w:proofErr w:type="spellEnd"/>
-      <w:r>
-        <w:rPr>
-          <w:lang w:val="fr-CA"/>
-        </w:rPr>
-        <w:t xml:space="preserve"> et ses dérivés forment le patron Composite.</w:t>
-      </w:r>
-      <w:r>
-        <w:rPr>
-          <w:lang w:val="fr-CA"/>
-        </w:rPr>
-        <w:t xml:space="preserve"> Le </w:t>
-      </w:r>
-      <w:proofErr w:type="spellStart"/>
-      <w:r>
-        <w:rPr>
-          <w:lang w:val="fr-CA"/>
-        </w:rPr>
-        <w:t>role</w:t>
-      </w:r>
-      <w:proofErr w:type="spellEnd"/>
-      <w:r>
-        <w:rPr>
-          <w:lang w:val="fr-CA"/>
-        </w:rPr>
-        <w:t xml:space="preserve"> du </w:t>
+        <w:t xml:space="preserve"> PrimitiveAbs et ses dérivés forment le patron Composite.</w:t>
+      </w:r>
+      <w:r>
+        <w:rPr>
+          <w:lang w:val="fr-CA"/>
+        </w:rPr>
+        <w:t xml:space="preserve"> Le role du </w:t>
       </w:r>
       <w:r>
         <w:rPr>
@@ -166,23 +150,8 @@
         <w:rPr>
           <w:lang w:val="fr-CA"/>
         </w:rPr>
-        <w:t xml:space="preserve"> est associé à la classe Objet3Dabs étant donné que c’est la classe abstraite dont toutes les autres classes du patron héritent. C’est l’interface uniforme. Le </w:t>
-      </w:r>
-      <w:proofErr w:type="spellStart"/>
-      <w:r>
-        <w:rPr>
-          <w:lang w:val="fr-CA"/>
-        </w:rPr>
-        <w:t>role</w:t>
-      </w:r>
-      <w:proofErr w:type="spellEnd"/>
-      <w:r>
-        <w:rPr>
-          <w:lang w:val="fr-CA"/>
-        </w:rPr>
-        <w:t xml:space="preserve"> de </w:t>
-      </w:r>
-      <w:proofErr w:type="spellStart"/>
+        <w:t xml:space="preserve"> est associé à la classe Objet3Dabs étant donné que c’est la classe abstraite dont toutes les autres classes du patron héritent. C’est l’interface uniforme. Le role de </w:t>
+      </w:r>
       <w:r>
         <w:rPr>
           <w:i/>
@@ -190,40 +159,23 @@
         </w:rPr>
         <w:t>leaf</w:t>
       </w:r>
-      <w:proofErr w:type="spellEnd"/>
-      <w:r>
-        <w:rPr>
-          <w:lang w:val="fr-CA"/>
-        </w:rPr>
-        <w:t xml:space="preserve"> est associé à la classe abstraite </w:t>
-      </w:r>
-      <w:proofErr w:type="spellStart"/>
-      <w:r>
-        <w:rPr>
-          <w:lang w:val="fr-CA"/>
-        </w:rPr>
-        <w:t>PrimitiveAbs</w:t>
-      </w:r>
-      <w:proofErr w:type="spellEnd"/>
-      <w:r>
-        <w:rPr>
-          <w:lang w:val="fr-CA"/>
-        </w:rPr>
-        <w:t xml:space="preserve"> et à ses implémentations. Quant au </w:t>
-      </w:r>
-      <w:proofErr w:type="spellStart"/>
-      <w:r>
-        <w:rPr>
-          <w:lang w:val="fr-CA"/>
-        </w:rPr>
-        <w:t>role</w:t>
-      </w:r>
-      <w:proofErr w:type="spellEnd"/>
-      <w:r>
-        <w:rPr>
-          <w:lang w:val="fr-CA"/>
-        </w:rPr>
-        <w:t xml:space="preserve"> du </w:t>
+      <w:r>
+        <w:rPr>
+          <w:lang w:val="fr-CA"/>
+        </w:rPr>
+        <w:t xml:space="preserve"> est associé à la classe abstraite PrimitiveAbs et à ses </w:t>
+      </w:r>
+      <w:r>
+        <w:rPr>
+          <w:lang w:val="fr-CA"/>
+        </w:rPr>
+        <w:t>dérivées</w:t>
+      </w:r>
+      <w:r>
+        <w:rPr>
+          <w:lang w:val="fr-CA"/>
+        </w:rPr>
+        <w:t xml:space="preserve">. Quant au role du </w:t>
       </w:r>
       <w:r>
         <w:rPr>
@@ -242,7 +194,19 @@
         <w:rPr>
           <w:lang w:val="fr-CA"/>
         </w:rPr>
-        <w:t>cié à la classe Objet3DComposite, car c’est celle-ci qui peut être composé d’un ou de plusieurs objets de classe Objet3Dabs.</w:t>
+        <w:t>cié à la classe Objet3DComposite, car c’est celle-ci qui peut être composé d’un ou de plu</w:t>
+      </w:r>
+      <w:r>
+        <w:rPr>
+          <w:lang w:val="fr-CA"/>
+        </w:rPr>
+        <w:t>sieurs objets de classe Objet3DA</w:t>
+      </w:r>
+      <w:r>
+        <w:rPr>
+          <w:lang w:val="fr-CA"/>
+        </w:rPr>
+        <w:t>bs.</w:t>
       </w:r>
     </w:p>
     <w:p>
@@ -283,24 +247,106 @@
         <w:rPr>
           <w:lang w:val="fr-CA"/>
         </w:rPr>
-        <w:t xml:space="preserve">Dans cette structure, il y a deux abstractions, soit la classe Objet3Dabs et la classe </w:t>
-      </w:r>
-      <w:proofErr w:type="spellStart"/>
-      <w:r>
-        <w:rPr>
-          <w:lang w:val="fr-CA"/>
-        </w:rPr>
-        <w:t>PrimitiveAbs</w:t>
-      </w:r>
-      <w:proofErr w:type="spellEnd"/>
-      <w:r>
-        <w:rPr>
-          <w:lang w:val="fr-CA"/>
-        </w:rPr>
-        <w:t xml:space="preserve">. La responsabilité principale de cette abstraction est </w:t>
+        <w:t>Dans cette structure, il y a deux abstr</w:t>
+      </w:r>
+      <w:r>
+        <w:rPr>
+          <w:lang w:val="fr-CA"/>
+        </w:rPr>
+        <w:t>actions, soit la classe Objet3DA</w:t>
+      </w:r>
+      <w:r>
+        <w:rPr>
+          <w:lang w:val="fr-CA"/>
+        </w:rPr>
+        <w:t>bs et la classe PrimitiveAbs. La res</w:t>
+      </w:r>
+      <w:r>
+        <w:rPr>
+          <w:lang w:val="fr-CA"/>
+        </w:rPr>
+        <w:t xml:space="preserve">ponsabilité principale d’Objet3DAbs </w:t>
+      </w:r>
+      <w:r>
+        <w:rPr>
+          <w:lang w:val="fr-CA"/>
+        </w:rPr>
+        <w:t xml:space="preserve">est </w:t>
+      </w:r>
+      <w:r>
+        <w:rPr>
+          <w:lang w:val="fr-CA"/>
+        </w:rPr>
+        <w:t>de regrouper</w:t>
+      </w:r>
+      <w:r>
+        <w:rPr>
+          <w:lang w:val="fr-CA"/>
+        </w:rPr>
+        <w:t xml:space="preserve"> et d’uniformiser</w:t>
+      </w:r>
+      <w:r>
+        <w:rPr>
+          <w:lang w:val="fr-CA"/>
+        </w:rPr>
+        <w:t xml:space="preserve"> les fonctionnalités </w:t>
+      </w:r>
+      <w:r>
+        <w:rPr>
+          <w:lang w:val="fr-CA"/>
+        </w:rPr>
+        <w:t xml:space="preserve">des </w:t>
+      </w:r>
+      <w:r>
+        <w:rPr>
+          <w:lang w:val="fr-CA"/>
+        </w:rPr>
+        <w:t>classe</w:t>
+      </w:r>
+      <w:r>
+        <w:rPr>
+          <w:lang w:val="fr-CA"/>
+        </w:rPr>
+        <w:t>s Objet3DComposite d</w:t>
+      </w:r>
+      <w:r>
+        <w:rPr>
+          <w:lang w:val="fr-CA"/>
+        </w:rPr>
+        <w:t>es classes héritantes de PrimitiveAbs.</w:t>
+      </w:r>
+      <w:r>
+        <w:rPr>
+          <w:lang w:val="fr-CA"/>
+        </w:rPr>
+        <w:t xml:space="preserve"> Cette abstraction regroupe des fonctions telles que addChild() et cbegin() qui permettent la gestion des enfants </w:t>
+      </w:r>
+      <w:r>
+        <w:rPr>
+          <w:lang w:val="fr-CA"/>
+        </w:rPr>
+        <w:t xml:space="preserve">dans la classe Objet3DComposite, des fonctions telles que getParameters() et getNbParameters() qui permettent la gestion des paramètres d’une primitive (classe qui dérive de PrimitiveAbs) et des fonctions telles que clone(), getCenter() et setCenter() qui sont des fonctionnalités communes aux classes Objet3DComposite, PrimitiveAbs et aux </w:t>
+      </w:r>
+      <w:r>
+        <w:rPr>
+          <w:lang w:val="fr-CA"/>
+        </w:rPr>
+        <w:t>dérivées</w:t>
+      </w:r>
+      <w:r>
+        <w:rPr>
+          <w:lang w:val="fr-CA"/>
+        </w:rPr>
+        <w:t xml:space="preserve"> de PrimitiveAbs</w:t>
       </w:r>
       <w:bookmarkStart w:id="0" w:name="_GoBack"/>
       <w:bookmarkEnd w:id="0"/>
+      <w:r>
+        <w:rPr>
+          <w:lang w:val="fr-CA"/>
+        </w:rPr>
+        <w:t>.</w:t>
+      </w:r>
     </w:p>
     <w:p>
       <w:pPr>
@@ -327,16 +373,8 @@
         <w:rPr>
           <w:lang w:val="fr-CA"/>
         </w:rPr>
-        <w:t xml:space="preserve">Patron </w:t>
-      </w:r>
-      <w:proofErr w:type="spellStart"/>
-      <w:r>
-        <w:rPr>
-          <w:lang w:val="fr-CA"/>
-        </w:rPr>
-        <w:t>Decorator</w:t>
-      </w:r>
-      <w:proofErr w:type="spellEnd"/>
+        <w:t>Patron Decorator</w:t>
+      </w:r>
     </w:p>
     <w:p>
       <w:pPr>
@@ -367,16 +405,8 @@
         <w:rPr>
           <w:lang w:val="fr-CA"/>
         </w:rPr>
-        <w:t xml:space="preserve">L’intention du patron </w:t>
-      </w:r>
-      <w:proofErr w:type="spellStart"/>
-      <w:r>
-        <w:rPr>
-          <w:lang w:val="fr-CA"/>
-        </w:rPr>
-        <w:t>Decorator</w:t>
-      </w:r>
-      <w:proofErr w:type="spellEnd"/>
+        <w:t>L’intention du patron Decorator</w:t>
+      </w:r>
     </w:p>
     <w:p>
       <w:pPr>
@@ -400,21 +430,7 @@
         <w:rPr>
           <w:lang w:val="fr-CA"/>
         </w:rPr>
-        <w:t xml:space="preserve">Structure du patron </w:t>
-      </w:r>
-      <w:proofErr w:type="spellStart"/>
-      <w:r>
-        <w:rPr>
-          <w:lang w:val="fr-CA"/>
-        </w:rPr>
-        <w:t>Decorator</w:t>
-      </w:r>
-      <w:proofErr w:type="spellEnd"/>
-      <w:r>
-        <w:rPr>
-          <w:lang w:val="fr-CA"/>
-        </w:rPr>
-        <w:t xml:space="preserve"> dans PolyIcone3D</w:t>
+        <w:t>Structure du patron Decorator dans PolyIcone3D</w:t>
       </w:r>
     </w:p>
     <w:p>
@@ -435,6 +451,7 @@
         <w:rPr>
           <w:lang w:val="fr-CA"/>
         </w:rPr>
+        <w:lastRenderedPageBreak/>
         <w:t>Question 2</w:t>
       </w:r>
     </w:p>
@@ -484,21 +501,7 @@
         <w:rPr>
           <w:lang w:val="fr-CA"/>
         </w:rPr>
-        <w:t xml:space="preserve">Pourquoi le </w:t>
-      </w:r>
-      <w:proofErr w:type="spellStart"/>
-      <w:r>
-        <w:rPr>
-          <w:lang w:val="fr-CA"/>
-        </w:rPr>
-        <w:t>Decorator</w:t>
-      </w:r>
-      <w:proofErr w:type="spellEnd"/>
-      <w:r>
-        <w:rPr>
-          <w:lang w:val="fr-CA"/>
-        </w:rPr>
-        <w:t xml:space="preserve"> s’applique aux primitives et non à tout objet 3D</w:t>
+        <w:t>Pourquoi le Decorator s’applique aux primitives et non à tout objet 3D</w:t>
       </w:r>
     </w:p>
     <w:p>
@@ -526,16 +529,8 @@
         <w:rPr>
           <w:lang w:val="fr-CA"/>
         </w:rPr>
-        <w:t xml:space="preserve">Conteneur et Patron </w:t>
-      </w:r>
-      <w:proofErr w:type="spellStart"/>
-      <w:r>
-        <w:rPr>
-          <w:lang w:val="fr-CA"/>
-        </w:rPr>
-        <w:t>Iterator</w:t>
-      </w:r>
-      <w:proofErr w:type="spellEnd"/>
+        <w:t>Conteneur et Patron Iterator</w:t>
+      </w:r>
     </w:p>
     <w:p>
       <w:pPr>
@@ -566,16 +561,8 @@
         <w:rPr>
           <w:lang w:val="fr-CA"/>
         </w:rPr>
-        <w:t xml:space="preserve">L’intention du patron </w:t>
-      </w:r>
-      <w:proofErr w:type="spellStart"/>
-      <w:r>
-        <w:rPr>
-          <w:lang w:val="fr-CA"/>
-        </w:rPr>
-        <w:t>Iterator</w:t>
-      </w:r>
-      <w:proofErr w:type="spellEnd"/>
+        <w:t>L’intention du patron Iterator</w:t>
+      </w:r>
     </w:p>
     <w:p>
       <w:pPr>
@@ -599,16 +586,8 @@
         <w:rPr>
           <w:lang w:val="fr-CA"/>
         </w:rPr>
-        <w:t xml:space="preserve">Identifier la classe de conteneur et les classes des </w:t>
-      </w:r>
-      <w:proofErr w:type="spellStart"/>
-      <w:r>
-        <w:rPr>
-          <w:lang w:val="fr-CA"/>
-        </w:rPr>
-        <w:t>Iterators</w:t>
-      </w:r>
-      <w:proofErr w:type="spellEnd"/>
+        <w:t>Identifier la classe de conteneur et les classes des Iterators</w:t>
+      </w:r>
     </w:p>
     <w:p>
       <w:pPr>
@@ -642,16 +621,8 @@
         <w:rPr>
           <w:lang w:val="fr-CA"/>
         </w:rPr>
-        <w:t xml:space="preserve">Expliquez le rôle de l’attribut statique </w:t>
-      </w:r>
-      <w:proofErr w:type="spellStart"/>
-      <w:r>
-        <w:rPr>
-          <w:lang w:val="fr-CA"/>
-        </w:rPr>
-        <w:t>m_emptyContainer</w:t>
-      </w:r>
-      <w:proofErr w:type="spellEnd"/>
+        <w:t>Expliquez le rôle de l’attribut statique m_emptyContainer</w:t>
+      </w:r>
     </w:p>
     <w:p>
       <w:pPr>

</xml_diff>